<commit_message>
CIV-15113 Update cover template
</commit_message>
<xml_diff>
--- a/docker/docmosis/templates/CV-UNS-GAP-ENG-0110.docx
+++ b/docker/docmosis/templates/CV-UNS-GAP-ENG-0110.docx
@@ -2,6 +2,17 @@
 <file path=word/document.xml><?xml version="1.0" encoding="utf-8"?>
 <w:document xmlns:wpc="http://schemas.microsoft.com/office/word/2010/wordprocessingCanvas" xmlns:cx="http://schemas.microsoft.com/office/drawing/2014/chartex" xmlns:cx1="http://schemas.microsoft.com/office/drawing/2015/9/8/chartex" xmlns:cx2="http://schemas.microsoft.com/office/drawing/2015/10/21/chartex" xmlns:cx3="http://schemas.microsoft.com/office/drawing/2016/5/9/chartex" xmlns:cx4="http://schemas.microsoft.com/office/drawing/2016/5/10/chartex" xmlns:cx5="http://schemas.microsoft.com/office/drawing/2016/5/11/chartex" xmlns:cx6="http://schemas.microsoft.com/office/drawing/2016/5/12/chartex" xmlns:cx7="http://schemas.microsoft.com/office/drawing/2016/5/13/chartex" xmlns:cx8="http://schemas.microsoft.com/office/drawing/2016/5/14/chartex" xmlns:mc="http://schemas.openxmlformats.org/markup-compatibility/2006" xmlns:aink="http://schemas.microsoft.com/office/drawing/2016/ink" xmlns:am3d="http://schemas.microsoft.com/office/drawing/2017/model3d" xmlns:o="urn:schemas-microsoft-com:office:office" xmlns:oel="http://schemas.microsoft.com/office/2019/extlst" xmlns:r="http://schemas.openxmlformats.org/officeDocument/2006/relationships" xmlns:m="http://schemas.openxmlformats.org/officeDocument/2006/math" xmlns:v="urn:schemas-microsoft-com:vml" xmlns:wp14="http://schemas.microsoft.com/office/word/2010/wordprocessingDrawing" xmlns:wp="http://schemas.openxmlformats.org/drawingml/2006/wordprocessingDrawing" xmlns:w10="urn:schemas-microsoft-com:office:word" xmlns:w="http://schemas.openxmlformats.org/wordprocessingml/2006/main" xmlns:w14="http://schemas.microsoft.com/office/word/2010/wordml" xmlns:w15="http://schemas.microsoft.com/office/word/2012/wordml" xmlns:w16cex="http://schemas.microsoft.com/office/word/2018/wordml/cex" xmlns:w16cid="http://schemas.microsoft.com/office/word/2016/wordml/cid" xmlns:w16="http://schemas.microsoft.com/office/word/2018/wordml" xmlns:w16du="http://schemas.microsoft.com/office/word/2023/wordml/word16du" xmlns:w16sdtdh="http://schemas.microsoft.com/office/word/2020/wordml/sdtdatahash" xmlns:w16se="http://schemas.microsoft.com/office/word/2015/wordml/symex" xmlns:wpg="http://schemas.microsoft.com/office/word/2010/wordprocessingGroup" xmlns:wpi="http://schemas.microsoft.com/office/word/2010/wordprocessingInk" xmlns:wne="http://schemas.microsoft.com/office/word/2006/wordml" xmlns:wps="http://schemas.microsoft.com/office/word/2010/wordprocessingShape" mc:Ignorable="w14 w15 w16se w16cid w16 w16cex w16sdtdh w16du wp14">
   <w:body>
+    <w:p>
+      <w:pPr>
+        <w:ind w:firstLine="720"/>
+        <w:jc w:val="right"/>
+        <w:rPr>
+          <w:color w:val="333333"/>
+          <w:sz w:val="20"/>
+          <w:szCs w:val="20"/>
+        </w:rPr>
+      </w:pPr>
+    </w:p>
     <w:p>
       <w:pPr>
         <w:ind w:firstLine="720"/>
@@ -17,7 +28,7 @@
           <w:noProof/>
         </w:rPr>
         <w:drawing>
-          <wp:anchor distT="114300" distB="114300" distL="114300" distR="114300" simplePos="0" relativeHeight="251660288" behindDoc="0" locked="0" layoutInCell="1" hidden="0" allowOverlap="1" wp14:anchorId="29628729" wp14:editId="51C85B59">
+          <wp:anchor distT="114300" distB="114300" distL="114300" distR="114300" simplePos="0" relativeHeight="251660288" behindDoc="0" locked="0" layoutInCell="1" hidden="0" allowOverlap="1" wp14:anchorId="0C43D21B" wp14:editId="20E01B1F">
             <wp:simplePos x="0" y="0"/>
             <wp:positionH relativeFrom="column">
               <wp:posOffset>10942</wp:posOffset>
@@ -28,13 +39,13 @@
             <wp:extent cx="1509395" cy="687705"/>
             <wp:effectExtent l="0" t="0" r="0" b="0"/>
             <wp:wrapSquare wrapText="bothSides" distT="114300" distB="114300" distL="114300" distR="114300"/>
-            <wp:docPr id="1" name="image1.png"/>
+            <wp:docPr id="1" name="image1.png" descr="A black text with black text&#10;&#10;Description automatically generated"/>
             <wp:cNvGraphicFramePr/>
             <a:graphic xmlns:a="http://schemas.openxmlformats.org/drawingml/2006/main">
               <a:graphicData uri="http://schemas.openxmlformats.org/drawingml/2006/picture">
                 <pic:pic xmlns:pic="http://schemas.openxmlformats.org/drawingml/2006/picture">
                   <pic:nvPicPr>
-                    <pic:cNvPr id="0" name="image1.png"/>
+                    <pic:cNvPr id="1" name="image1.png" descr="A black text with black text&#10;&#10;Description automatically generated"/>
                     <pic:cNvPicPr preferRelativeResize="0"/>
                   </pic:nvPicPr>
                   <pic:blipFill>
@@ -66,31 +77,7 @@
           <w:sz w:val="20"/>
           <w:szCs w:val="20"/>
         </w:rPr>
-        <w:t xml:space="preserve"> </w:t>
-      </w:r>
-      <w:r>
-        <w:rPr>
-          <w:color w:val="333333"/>
-          <w:sz w:val="20"/>
-          <w:szCs w:val="20"/>
-        </w:rPr>
-        <w:t>HMCT</w:t>
-      </w:r>
-      <w:r>
-        <w:rPr>
-          <w:color w:val="333333"/>
-          <w:sz w:val="20"/>
-          <w:szCs w:val="20"/>
-        </w:rPr>
-        <w:t>S</w:t>
-      </w:r>
-      <w:r>
-        <w:rPr>
-          <w:color w:val="333333"/>
-          <w:sz w:val="20"/>
-          <w:szCs w:val="20"/>
-        </w:rPr>
-        <w:t xml:space="preserve"> CMC</w:t>
+        <w:t xml:space="preserve"> HMCTS CMC</w:t>
       </w:r>
     </w:p>
     <w:p>
@@ -204,7 +191,7 @@
         <mc:AlternateContent>
           <mc:Choice Requires="wps">
             <w:drawing>
-              <wp:anchor distT="0" distB="0" distL="114300" distR="114300" simplePos="0" relativeHeight="251659264" behindDoc="0" locked="0" layoutInCell="1" allowOverlap="1" wp14:anchorId="3340F738" wp14:editId="3EB23254">
+              <wp:anchor distT="0" distB="0" distL="114300" distR="114300" simplePos="0" relativeHeight="251659264" behindDoc="0" locked="0" layoutInCell="1" allowOverlap="1" wp14:anchorId="507D2869" wp14:editId="6C842E2A">
                 <wp:simplePos x="0" y="0"/>
                 <wp:positionH relativeFrom="margin">
                   <wp:posOffset>5680</wp:posOffset>
@@ -264,7 +251,7 @@
           </mc:Choice>
           <mc:Fallback>
             <w:pict>
-              <v:line w14:anchorId="1E24A0EA" id="Straight Connector 2" o:spid="_x0000_s1026" style="position:absolute;z-index:251659264;visibility:visible;mso-wrap-style:square;mso-width-percent:0;mso-wrap-distance-left:9pt;mso-wrap-distance-top:0;mso-wrap-distance-right:9pt;mso-wrap-distance-bottom:0;mso-position-horizontal:absolute;mso-position-horizontal-relative:margin;mso-position-vertical:absolute;mso-position-vertical-relative:text;mso-width-percent:0;mso-width-relative:margin" from=".45pt,9.1pt" to="464.75pt,9.1pt" o:gfxdata="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" strokecolor="#bfbfbf [2412]" strokeweight="1pt">
+              <v:line w14:anchorId="44CC15A7" id="Straight Connector 2" o:spid="_x0000_s1026" style="position:absolute;z-index:251659264;visibility:visible;mso-wrap-style:square;mso-width-percent:0;mso-wrap-distance-left:9pt;mso-wrap-distance-top:0;mso-wrap-distance-right:9pt;mso-wrap-distance-bottom:0;mso-position-horizontal:absolute;mso-position-horizontal-relative:margin;mso-position-vertical:absolute;mso-position-vertical-relative:text;mso-width-percent:0;mso-width-relative:margin" from=".45pt,9.1pt" to="464.75pt,9.1pt" o:gfxdata="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" strokecolor="#bfbfbf [2412]" strokeweight="1pt">
                 <w10:wrap anchorx="margin"/>
               </v:line>
             </w:pict>
@@ -307,8 +294,8 @@
         <w:tblLook w:val="04A0" w:firstRow="1" w:lastRow="0" w:firstColumn="1" w:lastColumn="0" w:noHBand="0" w:noVBand="1"/>
       </w:tblPr>
       <w:tblGrid>
-        <w:gridCol w:w="6200"/>
-        <w:gridCol w:w="3303"/>
+        <w:gridCol w:w="6292"/>
+        <w:gridCol w:w="3211"/>
       </w:tblGrid>
       <w:tr>
         <w:trPr>
@@ -317,7 +304,7 @@
         </w:trPr>
         <w:tc>
           <w:tcPr>
-            <w:tcW w:w="6067" w:type="dxa"/>
+            <w:tcW w:w="6292" w:type="dxa"/>
             <w:shd w:val="clear" w:color="auto" w:fill="auto"/>
           </w:tcPr>
           <w:p>
@@ -331,7 +318,7 @@
         </w:tc>
         <w:tc>
           <w:tcPr>
-            <w:tcW w:w="3232" w:type="dxa"/>
+            <w:tcW w:w="3211" w:type="dxa"/>
             <w:shd w:val="clear" w:color="auto" w:fill="auto"/>
           </w:tcPr>
           <w:p>
@@ -356,211 +343,369 @@
         </w:trPr>
         <w:tc>
           <w:tcPr>
-            <w:tcW w:w="6067" w:type="dxa"/>
+            <w:tcW w:w="6292" w:type="dxa"/>
             <w:shd w:val="clear" w:color="auto" w:fill="auto"/>
           </w:tcPr>
           <w:p>
             <w:pPr>
               <w:rPr>
-                <w:sz w:val="20"/>
-                <w:szCs w:val="20"/>
-              </w:rPr>
-            </w:pPr>
-            <w:r>
-              <w:rPr>
-                <w:sz w:val="20"/>
-                <w:szCs w:val="20"/>
-              </w:rPr>
-              <w:t xml:space="preserve">   </w:t>
-            </w:r>
-            <w:r>
-              <w:rPr>
-                <w:sz w:val="20"/>
-                <w:szCs w:val="20"/>
-              </w:rPr>
-              <w:t xml:space="preserve">&lt;&lt;{partyName}&gt;&gt; </w:t>
+                <w:rFonts w:ascii="GDS Transport Website Light" w:hAnsi="GDS Transport Website Light"/>
+                <w:sz w:val="26"/>
+              </w:rPr>
+            </w:pPr>
+            <w:r>
+              <w:rPr>
+                <w:rFonts w:ascii="GDS Transport Website Light" w:hAnsi="GDS Transport Website Light"/>
+                <w:sz w:val="26"/>
+              </w:rPr>
+              <w:t xml:space="preserve">   &lt;&lt;</w:t>
+            </w:r>
+            <w:proofErr w:type="spellStart"/>
+            <w:r>
+              <w:rPr>
+                <w:rFonts w:ascii="GDS Transport Website Light" w:hAnsi="GDS Transport Website Light"/>
+                <w:sz w:val="26"/>
+              </w:rPr>
+              <w:t>partyName</w:t>
+            </w:r>
+            <w:proofErr w:type="spellEnd"/>
+            <w:r>
+              <w:rPr>
+                <w:rFonts w:ascii="GDS Transport Website Light" w:hAnsi="GDS Transport Website Light"/>
+                <w:sz w:val="26"/>
+              </w:rPr>
+              <w:t xml:space="preserve">&gt;&gt; </w:t>
             </w:r>
           </w:p>
           <w:p>
             <w:pPr>
               <w:ind w:left="170"/>
               <w:rPr>
-                <w:sz w:val="20"/>
-                <w:szCs w:val="20"/>
-              </w:rPr>
-            </w:pPr>
-            <w:r>
-              <w:rPr>
-                <w:sz w:val="20"/>
-                <w:szCs w:val="20"/>
-              </w:rPr>
-              <w:t>&lt;&lt;cs_{partyAddress.AddressLine1!=null}&gt;&gt;</w:t>
+                <w:rFonts w:ascii="GDS Transport Website Light" w:hAnsi="GDS Transport Website Light"/>
+                <w:sz w:val="26"/>
+              </w:rPr>
+            </w:pPr>
+            <w:r>
+              <w:rPr>
+                <w:rFonts w:ascii="GDS Transport Website Light" w:hAnsi="GDS Transport Website Light"/>
+                <w:sz w:val="26"/>
+              </w:rPr>
+              <w:t>&lt;&lt;cs_{partyAddressAddressLine</w:t>
+            </w:r>
+            <w:proofErr w:type="gramStart"/>
+            <w:r>
+              <w:rPr>
+                <w:rFonts w:ascii="GDS Transport Website Light" w:hAnsi="GDS Transport Website Light"/>
+                <w:sz w:val="26"/>
+              </w:rPr>
+              <w:t>1!=</w:t>
+            </w:r>
+            <w:proofErr w:type="gramEnd"/>
+            <w:r>
+              <w:rPr>
+                <w:rFonts w:ascii="GDS Transport Website Light" w:hAnsi="GDS Transport Website Light"/>
+                <w:sz w:val="26"/>
+              </w:rPr>
+              <w:t>null}&gt;&gt;</w:t>
             </w:r>
           </w:p>
           <w:p>
             <w:pPr>
               <w:ind w:left="170"/>
               <w:rPr>
-                <w:sz w:val="20"/>
-                <w:szCs w:val="20"/>
-              </w:rPr>
-            </w:pPr>
-            <w:r>
-              <w:rPr>
-                <w:sz w:val="20"/>
-                <w:szCs w:val="20"/>
-              </w:rPr>
-              <w:t>&lt;&lt; partyAddress.AddressLine1&gt;&gt;</w:t>
+                <w:rFonts w:ascii="GDS Transport Website Light" w:hAnsi="GDS Transport Website Light"/>
+                <w:sz w:val="26"/>
+              </w:rPr>
+            </w:pPr>
+            <w:r>
+              <w:rPr>
+                <w:rFonts w:ascii="GDS Transport Website Light" w:hAnsi="GDS Transport Website Light"/>
+                <w:sz w:val="26"/>
+              </w:rPr>
+              <w:t>&lt;&lt; partyAddressAddressLine1&gt;&gt;</w:t>
             </w:r>
           </w:p>
           <w:p>
             <w:pPr>
               <w:ind w:left="170"/>
               <w:rPr>
-                <w:sz w:val="20"/>
-                <w:szCs w:val="20"/>
-              </w:rPr>
-            </w:pPr>
-            <w:r>
-              <w:rPr>
-                <w:sz w:val="20"/>
-                <w:szCs w:val="20"/>
-              </w:rPr>
-              <w:t>&lt;&lt;es_&gt;&gt;&lt;&lt;cs_{ partyAddress.AddressLine2!=null}&gt;&gt;</w:t>
+                <w:rFonts w:ascii="GDS Transport Website Light" w:hAnsi="GDS Transport Website Light"/>
+                <w:sz w:val="26"/>
+              </w:rPr>
+            </w:pPr>
+            <w:r>
+              <w:rPr>
+                <w:rFonts w:ascii="GDS Transport Website Light" w:hAnsi="GDS Transport Website Light"/>
+                <w:sz w:val="26"/>
+              </w:rPr>
+              <w:t>&lt;&lt;es_&gt;&gt;&lt;&lt;cs</w:t>
+            </w:r>
+            <w:proofErr w:type="gramStart"/>
+            <w:r>
+              <w:rPr>
+                <w:rFonts w:ascii="GDS Transport Website Light" w:hAnsi="GDS Transport Website Light"/>
+                <w:sz w:val="26"/>
+              </w:rPr>
+              <w:t>_{ partyAddressAddressLine</w:t>
+            </w:r>
+            <w:proofErr w:type="gramEnd"/>
+            <w:r>
+              <w:rPr>
+                <w:rFonts w:ascii="GDS Transport Website Light" w:hAnsi="GDS Transport Website Light"/>
+                <w:sz w:val="26"/>
+              </w:rPr>
+              <w:t>2!=null}&gt;&gt;</w:t>
             </w:r>
           </w:p>
           <w:p>
             <w:pPr>
               <w:ind w:left="170"/>
               <w:rPr>
-                <w:sz w:val="20"/>
-                <w:szCs w:val="20"/>
-              </w:rPr>
-            </w:pPr>
-            <w:r>
-              <w:rPr>
-                <w:sz w:val="20"/>
-                <w:szCs w:val="20"/>
-              </w:rPr>
-              <w:t>&lt;&lt; partyAddress.AddressLine2&gt;&gt;</w:t>
+                <w:rFonts w:ascii="GDS Transport Website Light" w:hAnsi="GDS Transport Website Light"/>
+                <w:sz w:val="26"/>
+              </w:rPr>
+            </w:pPr>
+            <w:r>
+              <w:rPr>
+                <w:rFonts w:ascii="GDS Transport Website Light" w:hAnsi="GDS Transport Website Light"/>
+                <w:sz w:val="26"/>
+              </w:rPr>
+              <w:t>&lt;&lt; partyAddressAddressLine2&gt;&gt;</w:t>
             </w:r>
           </w:p>
           <w:p>
             <w:pPr>
               <w:ind w:left="170"/>
               <w:rPr>
-                <w:sz w:val="20"/>
-                <w:szCs w:val="20"/>
-              </w:rPr>
-            </w:pPr>
-            <w:r>
-              <w:rPr>
-                <w:sz w:val="20"/>
-                <w:szCs w:val="20"/>
-              </w:rPr>
-              <w:t>&lt;&lt;es_&gt;&gt;&lt;&lt;cs_{ partyAddress.AddressLine3!= null}&gt;&gt;</w:t>
+                <w:rFonts w:ascii="GDS Transport Website Light" w:hAnsi="GDS Transport Website Light"/>
+                <w:sz w:val="26"/>
+              </w:rPr>
+            </w:pPr>
+            <w:r>
+              <w:rPr>
+                <w:rFonts w:ascii="GDS Transport Website Light" w:hAnsi="GDS Transport Website Light"/>
+                <w:sz w:val="26"/>
+              </w:rPr>
+              <w:t>&lt;&lt;es_&gt;&gt;&lt;&lt;cs</w:t>
+            </w:r>
+            <w:proofErr w:type="gramStart"/>
+            <w:r>
+              <w:rPr>
+                <w:rFonts w:ascii="GDS Transport Website Light" w:hAnsi="GDS Transport Website Light"/>
+                <w:sz w:val="26"/>
+              </w:rPr>
+              <w:t>_{ partyAddressAddressLine</w:t>
+            </w:r>
+            <w:proofErr w:type="gramEnd"/>
+            <w:r>
+              <w:rPr>
+                <w:rFonts w:ascii="GDS Transport Website Light" w:hAnsi="GDS Transport Website Light"/>
+                <w:sz w:val="26"/>
+              </w:rPr>
+              <w:t>3!= null}&gt;&gt;</w:t>
             </w:r>
           </w:p>
           <w:p>
             <w:pPr>
               <w:ind w:left="170"/>
               <w:rPr>
-                <w:sz w:val="20"/>
-                <w:szCs w:val="20"/>
-              </w:rPr>
-            </w:pPr>
-            <w:r>
-              <w:rPr>
-                <w:sz w:val="20"/>
-                <w:szCs w:val="20"/>
-              </w:rPr>
-              <w:t>&lt;&lt; partyAddress.AddressLine3&gt;&gt;</w:t>
+                <w:rFonts w:ascii="GDS Transport Website Light" w:hAnsi="GDS Transport Website Light"/>
+                <w:sz w:val="26"/>
+              </w:rPr>
+            </w:pPr>
+            <w:r>
+              <w:rPr>
+                <w:rFonts w:ascii="GDS Transport Website Light" w:hAnsi="GDS Transport Website Light"/>
+                <w:sz w:val="26"/>
+              </w:rPr>
+              <w:t>&lt;&lt; partyAddresAddressLine3&gt;&gt;</w:t>
             </w:r>
           </w:p>
           <w:p>
             <w:pPr>
               <w:ind w:left="170"/>
               <w:rPr>
-                <w:sz w:val="20"/>
-                <w:szCs w:val="20"/>
-              </w:rPr>
-            </w:pPr>
-            <w:r>
-              <w:rPr>
-                <w:sz w:val="20"/>
-                <w:szCs w:val="20"/>
-              </w:rPr>
-              <w:t>&lt;&lt;es_&gt;&gt;&lt;&lt;cs_{ partyAddress.PostTown!= null}&gt;&gt;</w:t>
+                <w:rFonts w:ascii="GDS Transport Website Light" w:hAnsi="GDS Transport Website Light"/>
+                <w:sz w:val="26"/>
+              </w:rPr>
+            </w:pPr>
+            <w:r>
+              <w:rPr>
+                <w:rFonts w:ascii="GDS Transport Website Light" w:hAnsi="GDS Transport Website Light"/>
+                <w:sz w:val="26"/>
+              </w:rPr>
+              <w:t>&lt;&lt;es_&gt;&gt;&lt;&lt;cs</w:t>
+            </w:r>
+            <w:proofErr w:type="gramStart"/>
+            <w:r>
+              <w:rPr>
+                <w:rFonts w:ascii="GDS Transport Website Light" w:hAnsi="GDS Transport Website Light"/>
+                <w:sz w:val="26"/>
+              </w:rPr>
+              <w:t xml:space="preserve">_{ </w:t>
+            </w:r>
+            <w:proofErr w:type="spellStart"/>
+            <w:r>
+              <w:rPr>
+                <w:rFonts w:ascii="GDS Transport Website Light" w:hAnsi="GDS Transport Website Light"/>
+                <w:sz w:val="26"/>
+              </w:rPr>
+              <w:t>partyAddressPostTown</w:t>
+            </w:r>
+            <w:proofErr w:type="spellEnd"/>
+            <w:proofErr w:type="gramEnd"/>
+            <w:r>
+              <w:rPr>
+                <w:rFonts w:ascii="GDS Transport Website Light" w:hAnsi="GDS Transport Website Light"/>
+                <w:sz w:val="26"/>
+              </w:rPr>
+              <w:t>!= null}&gt;&gt;</w:t>
             </w:r>
           </w:p>
           <w:p>
             <w:pPr>
               <w:ind w:left="170"/>
               <w:rPr>
-                <w:sz w:val="20"/>
-                <w:szCs w:val="20"/>
-              </w:rPr>
-            </w:pPr>
-            <w:r>
-              <w:rPr>
-                <w:sz w:val="20"/>
-                <w:szCs w:val="20"/>
-              </w:rPr>
-              <w:t>&lt;&lt; partyAddress.PostTown&gt;&gt;</w:t>
+                <w:rFonts w:ascii="GDS Transport Website Light" w:hAnsi="GDS Transport Website Light"/>
+                <w:sz w:val="26"/>
+              </w:rPr>
+            </w:pPr>
+            <w:r>
+              <w:rPr>
+                <w:rFonts w:ascii="GDS Transport Website Light" w:hAnsi="GDS Transport Website Light"/>
+                <w:sz w:val="26"/>
+              </w:rPr>
+              <w:t>&lt;&lt; partyAddressPostTown&gt;&gt;</w:t>
             </w:r>
           </w:p>
           <w:p>
             <w:pPr>
               <w:ind w:left="170"/>
               <w:rPr>
-                <w:sz w:val="20"/>
-                <w:szCs w:val="20"/>
-              </w:rPr>
-            </w:pPr>
-            <w:r>
-              <w:rPr>
-                <w:sz w:val="20"/>
-                <w:szCs w:val="20"/>
-              </w:rPr>
-              <w:t>&lt;&lt;es_&gt;&gt;&lt;&lt;cs_{ partyAddress.PostCode!=null}&gt;&gt;</w:t>
+                <w:rFonts w:ascii="GDS Transport Website Light" w:hAnsi="GDS Transport Website Light"/>
+                <w:sz w:val="26"/>
+              </w:rPr>
+            </w:pPr>
+            <w:r>
+              <w:rPr>
+                <w:rFonts w:ascii="GDS Transport Website Light" w:hAnsi="GDS Transport Website Light"/>
+                <w:sz w:val="26"/>
+              </w:rPr>
+              <w:t>&lt;&lt;es_&gt;&gt;&lt;&lt;cs</w:t>
+            </w:r>
+            <w:proofErr w:type="gramStart"/>
+            <w:r>
+              <w:rPr>
+                <w:rFonts w:ascii="GDS Transport Website Light" w:hAnsi="GDS Transport Website Light"/>
+                <w:sz w:val="26"/>
+              </w:rPr>
+              <w:t xml:space="preserve">_{ </w:t>
+            </w:r>
+            <w:proofErr w:type="spellStart"/>
+            <w:r>
+              <w:rPr>
+                <w:rFonts w:ascii="GDS Transport Website Light" w:hAnsi="GDS Transport Website Light"/>
+                <w:sz w:val="26"/>
+              </w:rPr>
+              <w:t>partyAddressPostCode</w:t>
+            </w:r>
+            <w:proofErr w:type="spellEnd"/>
+            <w:proofErr w:type="gramEnd"/>
+            <w:r>
+              <w:rPr>
+                <w:rFonts w:ascii="GDS Transport Website Light" w:hAnsi="GDS Transport Website Light"/>
+                <w:sz w:val="26"/>
+              </w:rPr>
+              <w:t>!=null}&gt;&gt;</w:t>
             </w:r>
           </w:p>
           <w:p>
             <w:pPr>
               <w:ind w:left="170"/>
               <w:rPr>
-                <w:sz w:val="20"/>
-                <w:szCs w:val="20"/>
-              </w:rPr>
-            </w:pPr>
-            <w:r>
-              <w:rPr>
-                <w:sz w:val="20"/>
-                <w:szCs w:val="20"/>
-              </w:rPr>
-              <w:t>&lt;&lt; partyAddress.PostCode&gt;&gt;</w:t>
+                <w:rFonts w:ascii="GDS Transport Website Light" w:hAnsi="GDS Transport Website Light"/>
+                <w:sz w:val="26"/>
+              </w:rPr>
+            </w:pPr>
+            <w:r>
+              <w:rPr>
+                <w:rFonts w:ascii="GDS Transport Website Light" w:hAnsi="GDS Transport Website Light"/>
+                <w:sz w:val="26"/>
+              </w:rPr>
+              <w:t xml:space="preserve">&lt;&lt; </w:t>
+            </w:r>
+            <w:proofErr w:type="spellStart"/>
+            <w:r>
+              <w:rPr>
+                <w:rFonts w:ascii="GDS Transport Website Light" w:hAnsi="GDS Transport Website Light"/>
+                <w:sz w:val="26"/>
+              </w:rPr>
+              <w:t>partyAddressPostCode</w:t>
+            </w:r>
+            <w:proofErr w:type="spellEnd"/>
+            <w:r>
+              <w:rPr>
+                <w:rFonts w:ascii="GDS Transport Website Light" w:hAnsi="GDS Transport Website Light"/>
+                <w:sz w:val="26"/>
+              </w:rPr>
+              <w:t>&gt;&gt;</w:t>
             </w:r>
           </w:p>
           <w:p>
             <w:pPr>
               <w:ind w:left="170"/>
               <w:rPr>
-                <w:sz w:val="20"/>
-                <w:szCs w:val="20"/>
-              </w:rPr>
-            </w:pPr>
-            <w:r>
-              <w:rPr>
-                <w:sz w:val="20"/>
-                <w:szCs w:val="20"/>
+                <w:rFonts w:ascii="GDS Transport Website Light" w:hAnsi="GDS Transport Website Light"/>
+                <w:sz w:val="26"/>
+              </w:rPr>
+            </w:pPr>
+            <w:r>
+              <w:rPr>
+                <w:rFonts w:ascii="GDS Transport Website Light" w:hAnsi="GDS Transport Website Light"/>
+                <w:sz w:val="26"/>
               </w:rPr>
               <w:t>&lt;&lt;es_&gt;&gt;</w:t>
             </w:r>
+          </w:p>
+          <w:p>
+            <w:pPr>
+              <w:ind w:left="170"/>
+              <w:rPr>
+                <w:rFonts w:ascii="GDS Transport Website Light" w:hAnsi="GDS Transport Website Light"/>
+                <w:sz w:val="26"/>
+              </w:rPr>
+            </w:pPr>
+          </w:p>
+          <w:p>
+            <w:pPr>
+              <w:ind w:left="170"/>
+              <w:rPr>
+                <w:rFonts w:ascii="GDS Transport Website Light" w:hAnsi="GDS Transport Website Light"/>
+                <w:sz w:val="26"/>
+              </w:rPr>
+            </w:pPr>
+          </w:p>
+          <w:p>
+            <w:pPr>
+              <w:ind w:left="170"/>
+              <w:rPr>
+                <w:rFonts w:ascii="GDS Transport Website Light" w:hAnsi="GDS Transport Website Light"/>
+                <w:sz w:val="26"/>
+              </w:rPr>
+            </w:pPr>
+          </w:p>
+          <w:p>
+            <w:pPr>
+              <w:rPr>
+                <w:rFonts w:ascii="GDS Transport Website Light" w:hAnsi="GDS Transport Website Light"/>
+                <w:sz w:val="26"/>
+              </w:rPr>
+            </w:pPr>
           </w:p>
         </w:tc>
         <w:tc>
           <w:tcPr>
-            <w:tcW w:w="3232" w:type="dxa"/>
+            <w:tcW w:w="3211" w:type="dxa"/>
             <w:shd w:val="clear" w:color="auto" w:fill="auto"/>
           </w:tcPr>
           <w:p>
@@ -569,25 +714,58 @@
               <w:spacing w:line="276" w:lineRule="auto"/>
               <w:jc w:val="right"/>
               <w:rPr>
-                <w:sz w:val="20"/>
-                <w:szCs w:val="20"/>
-              </w:rPr>
-            </w:pPr>
-            <w:r>
-              <w:rPr>
-                <w:rFonts w:eastAsia="Times New Roman"/>
-                <w:color w:val="000000"/>
-                <w:sz w:val="20"/>
-                <w:szCs w:val="20"/>
-              </w:rPr>
-              <w:t xml:space="preserve">Claim number: </w:t>
-            </w:r>
-            <w:r>
-              <w:rPr>
-                <w:sz w:val="20"/>
-                <w:szCs w:val="20"/>
-              </w:rPr>
-              <w:t>&lt;&lt;{referenceNumber}&gt;&gt;</w:t>
+                <w:rFonts w:ascii="GDS Transport Website Light" w:eastAsiaTheme="minorHAnsi" w:hAnsi="GDS Transport Website Light" w:cstheme="minorBidi"/>
+                <w:sz w:val="26"/>
+                <w:szCs w:val="24"/>
+                <w:lang w:eastAsia="en-US"/>
+              </w:rPr>
+            </w:pPr>
+            <w:r>
+              <w:rPr>
+                <w:rFonts w:ascii="GDS Transport Website Light" w:eastAsiaTheme="minorHAnsi" w:hAnsi="GDS Transport Website Light" w:cstheme="minorBidi"/>
+                <w:sz w:val="26"/>
+                <w:szCs w:val="24"/>
+                <w:lang w:eastAsia="en-US"/>
+              </w:rPr>
+              <w:t>Claim number: &lt;&lt;</w:t>
+            </w:r>
+            <w:proofErr w:type="spellStart"/>
+            <w:r>
+              <w:rPr>
+                <w:rFonts w:ascii="GDS Transport Website Light" w:eastAsiaTheme="minorHAnsi" w:hAnsi="GDS Transport Website Light" w:cstheme="minorBidi"/>
+                <w:sz w:val="26"/>
+                <w:szCs w:val="24"/>
+                <w:lang w:eastAsia="en-US"/>
+              </w:rPr>
+              <w:t>c</w:t>
+            </w:r>
+            <w:r>
+              <w:rPr>
+                <w:rFonts w:ascii="GDS Transport Website Light" w:eastAsiaTheme="minorHAnsi" w:hAnsi="GDS Transport Website Light" w:cstheme="minorBidi"/>
+                <w:sz w:val="26"/>
+                <w:szCs w:val="24"/>
+                <w:lang w:eastAsia="en-US"/>
+              </w:rPr>
+              <w:t>ase</w:t>
+            </w:r>
+            <w:r>
+              <w:rPr>
+                <w:rFonts w:ascii="GDS Transport Website Light" w:eastAsiaTheme="minorHAnsi" w:hAnsi="GDS Transport Website Light" w:cstheme="minorBidi"/>
+                <w:sz w:val="26"/>
+                <w:szCs w:val="24"/>
+                <w:lang w:eastAsia="en-US"/>
+              </w:rPr>
+              <w:t>Number</w:t>
+            </w:r>
+            <w:proofErr w:type="spellEnd"/>
+            <w:r>
+              <w:rPr>
+                <w:rFonts w:ascii="GDS Transport Website Light" w:eastAsiaTheme="minorHAnsi" w:hAnsi="GDS Transport Website Light" w:cstheme="minorBidi"/>
+                <w:sz w:val="26"/>
+                <w:szCs w:val="24"/>
+                <w:lang w:eastAsia="en-US"/>
+              </w:rPr>
+              <w:t>&gt;&gt;</w:t>
             </w:r>
           </w:p>
           <w:p>
@@ -596,62 +774,92 @@
               <w:spacing w:line="276" w:lineRule="auto"/>
               <w:jc w:val="right"/>
               <w:rPr>
-                <w:sz w:val="20"/>
-                <w:szCs w:val="20"/>
-              </w:rPr>
-            </w:pPr>
-            <w:r>
-              <w:rPr>
-                <w:sz w:val="20"/>
-                <w:szCs w:val="20"/>
+                <w:rFonts w:ascii="GDS Transport Website Light" w:eastAsiaTheme="minorHAnsi" w:hAnsi="GDS Transport Website Light" w:cstheme="minorBidi"/>
+                <w:sz w:val="26"/>
+                <w:szCs w:val="24"/>
+                <w:lang w:eastAsia="en-US"/>
+              </w:rPr>
+            </w:pPr>
+            <w:r>
+              <w:rPr>
+                <w:rFonts w:ascii="GDS Transport Website Light" w:eastAsiaTheme="minorHAnsi" w:hAnsi="GDS Transport Website Light" w:cstheme="minorBidi"/>
+                <w:sz w:val="26"/>
+                <w:szCs w:val="24"/>
+                <w:lang w:eastAsia="en-US"/>
               </w:rPr>
               <w:br/>
-              <w:t>&lt;&lt;{</w:t>
-            </w:r>
-            <w:r>
-              <w:rPr>
-                <w:sz w:val="20"/>
-                <w:szCs w:val="20"/>
-                <w:lang w:val="en-US"/>
+              <w:t>&lt;</w:t>
+            </w:r>
+            <w:proofErr w:type="gramStart"/>
+            <w:r>
+              <w:rPr>
+                <w:rFonts w:ascii="GDS Transport Website Light" w:eastAsiaTheme="minorHAnsi" w:hAnsi="GDS Transport Website Light" w:cstheme="minorBidi"/>
+                <w:sz w:val="26"/>
+                <w:szCs w:val="24"/>
+                <w:lang w:eastAsia="en-US"/>
+              </w:rPr>
+              <w:t>&lt;{</w:t>
+            </w:r>
+            <w:proofErr w:type="spellStart"/>
+            <w:proofErr w:type="gramEnd"/>
+            <w:r>
+              <w:rPr>
+                <w:rFonts w:ascii="GDS Transport Website Light" w:eastAsiaTheme="minorHAnsi" w:hAnsi="GDS Transport Website Light" w:cstheme="minorBidi"/>
+                <w:sz w:val="26"/>
+                <w:szCs w:val="24"/>
+                <w:lang w:eastAsia="en-US"/>
               </w:rPr>
               <w:t>dateFormat</w:t>
             </w:r>
-            <w:r>
-              <w:rPr>
-                <w:sz w:val="20"/>
-                <w:szCs w:val="20"/>
-              </w:rPr>
-              <w:t>(currentDate,</w:t>
-            </w:r>
-            <w:r>
-              <w:rPr>
-                <w:sz w:val="20"/>
-                <w:szCs w:val="20"/>
-                <w:lang w:val="en-US"/>
-              </w:rPr>
-              <w:t xml:space="preserve"> </w:t>
-            </w:r>
-            <w:r>
-              <w:rPr>
-                <w:sz w:val="20"/>
-                <w:szCs w:val="20"/>
-              </w:rPr>
-              <w:t>‘d MMMM yyyy’</w:t>
-            </w:r>
-            <w:r>
-              <w:rPr>
-                <w:sz w:val="20"/>
-                <w:szCs w:val="20"/>
-                <w:lang w:val="en-US"/>
-              </w:rPr>
-              <w:t>,‘dd-MM-yyyy’</w:t>
-            </w:r>
-            <w:r>
-              <w:rPr>
-                <w:sz w:val="20"/>
-                <w:szCs w:val="20"/>
-              </w:rPr>
-              <w:t>)}&gt;&gt;</w:t>
+            <w:proofErr w:type="spellEnd"/>
+            <w:r>
+              <w:rPr>
+                <w:rFonts w:ascii="GDS Transport Website Light" w:eastAsiaTheme="minorHAnsi" w:hAnsi="GDS Transport Website Light" w:cstheme="minorBidi"/>
+                <w:sz w:val="26"/>
+                <w:szCs w:val="24"/>
+                <w:lang w:eastAsia="en-US"/>
+              </w:rPr>
+              <w:t>($</w:t>
+            </w:r>
+            <w:proofErr w:type="spellStart"/>
+            <w:r>
+              <w:rPr>
+                <w:rFonts w:ascii="GDS Transport Website Light" w:eastAsiaTheme="minorHAnsi" w:hAnsi="GDS Transport Website Light" w:cstheme="minorBidi"/>
+                <w:sz w:val="26"/>
+                <w:szCs w:val="24"/>
+                <w:lang w:eastAsia="en-US"/>
+              </w:rPr>
+              <w:t>nowUTC</w:t>
+            </w:r>
+            <w:proofErr w:type="spellEnd"/>
+            <w:r>
+              <w:rPr>
+                <w:rFonts w:ascii="GDS Transport Website Light" w:eastAsiaTheme="minorHAnsi" w:hAnsi="GDS Transport Website Light" w:cstheme="minorBidi"/>
+                <w:sz w:val="26"/>
+                <w:szCs w:val="24"/>
+                <w:lang w:eastAsia="en-US"/>
+              </w:rPr>
+              <w:t xml:space="preserve"> ,‘d MMMM </w:t>
+            </w:r>
+            <w:proofErr w:type="spellStart"/>
+            <w:r>
+              <w:rPr>
+                <w:rFonts w:ascii="GDS Transport Website Light" w:eastAsiaTheme="minorHAnsi" w:hAnsi="GDS Transport Website Light" w:cstheme="minorBidi"/>
+                <w:sz w:val="26"/>
+                <w:szCs w:val="24"/>
+                <w:lang w:eastAsia="en-US"/>
+              </w:rPr>
+              <w:t>yyyy</w:t>
+            </w:r>
+            <w:proofErr w:type="spellEnd"/>
+            <w:r>
+              <w:rPr>
+                <w:rFonts w:ascii="GDS Transport Website Light" w:eastAsiaTheme="minorHAnsi" w:hAnsi="GDS Transport Website Light" w:cstheme="minorBidi"/>
+                <w:sz w:val="26"/>
+                <w:szCs w:val="24"/>
+                <w:lang w:eastAsia="en-US"/>
+              </w:rPr>
+              <w:t>’)}&gt;&gt;</w:t>
             </w:r>
           </w:p>
         </w:tc>
@@ -663,21 +871,21 @@
         </w:trPr>
         <w:tc>
           <w:tcPr>
-            <w:tcW w:w="6067" w:type="dxa"/>
+            <w:tcW w:w="6292" w:type="dxa"/>
             <w:shd w:val="clear" w:color="auto" w:fill="auto"/>
           </w:tcPr>
           <w:p>
             <w:pPr>
               <w:rPr>
-                <w:sz w:val="20"/>
-                <w:szCs w:val="20"/>
+                <w:rFonts w:ascii="GDS Transport Website Light" w:hAnsi="GDS Transport Website Light"/>
+                <w:sz w:val="26"/>
               </w:rPr>
             </w:pPr>
           </w:p>
         </w:tc>
         <w:tc>
           <w:tcPr>
-            <w:tcW w:w="3232" w:type="dxa"/>
+            <w:tcW w:w="3211" w:type="dxa"/>
             <w:shd w:val="clear" w:color="auto" w:fill="auto"/>
           </w:tcPr>
           <w:p>
@@ -686,44 +894,17 @@
               <w:spacing w:line="276" w:lineRule="auto"/>
               <w:jc w:val="right"/>
               <w:rPr>
-                <w:rFonts w:eastAsia="Times New Roman"/>
-                <w:color w:val="000000"/>
-                <w:sz w:val="20"/>
-                <w:szCs w:val="20"/>
+                <w:rFonts w:ascii="GDS Transport Website Light" w:eastAsiaTheme="minorHAnsi" w:hAnsi="GDS Transport Website Light" w:cstheme="minorBidi"/>
+                <w:sz w:val="26"/>
+                <w:szCs w:val="24"/>
+                <w:lang w:eastAsia="en-US"/>
               </w:rPr>
             </w:pPr>
           </w:p>
         </w:tc>
       </w:tr>
     </w:tbl>
-    <w:p>
-      <w:pPr>
-        <w:rPr>
-          <w:sz w:val="24"/>
-          <w:szCs w:val="24"/>
-        </w:rPr>
-      </w:pPr>
-    </w:p>
-    <w:p>
-      <w:pPr>
-        <w:rPr>
-          <w:sz w:val="24"/>
-          <w:szCs w:val="24"/>
-        </w:rPr>
-      </w:pPr>
-    </w:p>
-    <w:p>
-      <w:pPr>
-        <w:spacing w:line="240" w:lineRule="auto"/>
-        <w:rPr>
-          <w:rFonts w:eastAsia="Times New Roman"/>
-          <w:color w:val="000000" w:themeColor="text1"/>
-          <w:sz w:val="24"/>
-          <w:szCs w:val="24"/>
-          <w:shd w:val="clear" w:color="auto" w:fill="FFFFFF"/>
-        </w:rPr>
-      </w:pPr>
-    </w:p>
+    <w:p/>
     <w:sectPr>
       <w:footerReference w:type="even" r:id="rId8"/>
       <w:footerReference w:type="default" r:id="rId9"/>
@@ -768,125 +949,6 @@
     <w:pPr>
       <w:pStyle w:val="Footer"/>
     </w:pPr>
-    <w:r>
-      <w:rPr>
-        <w:noProof/>
-      </w:rPr>
-      <mc:AlternateContent>
-        <mc:Choice Requires="wps">
-          <w:drawing>
-            <wp:anchor distT="0" distB="0" distL="0" distR="0" simplePos="0" relativeHeight="251659264" behindDoc="0" locked="0" layoutInCell="1" allowOverlap="1" wp14:anchorId="2D26F46B" wp14:editId="122055E2">
-              <wp:simplePos x="635" y="635"/>
-              <wp:positionH relativeFrom="page">
-                <wp:align>left</wp:align>
-              </wp:positionH>
-              <wp:positionV relativeFrom="page">
-                <wp:align>bottom</wp:align>
-              </wp:positionV>
-              <wp:extent cx="1022350" cy="297180"/>
-              <wp:effectExtent l="0" t="0" r="6350" b="0"/>
-              <wp:wrapNone/>
-              <wp:docPr id="1386867366" name="Text Box 2" descr="Classification: Controlled">
-                <a:extLst xmlns:a="http://schemas.openxmlformats.org/drawingml/2006/main">
-                  <a:ext uri="{5AE41FA2-C0FF-4470-9BD4-5FADCA87CBE2}">
-                    <aclsh:classification xmlns:aclsh="http://schemas.microsoft.com/office/drawing/2020/classificationShape" classificationOutcomeType="ftr"/>
-                  </a:ext>
-                </a:extLst>
-              </wp:docPr>
-              <wp:cNvGraphicFramePr/>
-              <a:graphic xmlns:a="http://schemas.openxmlformats.org/drawingml/2006/main">
-                <a:graphicData uri="http://schemas.microsoft.com/office/word/2010/wordprocessingShape">
-                  <wps:wsp>
-                    <wps:cNvSpPr txBox="1"/>
-                    <wps:spPr>
-                      <a:xfrm>
-                        <a:off x="0" y="0"/>
-                        <a:ext cx="1022350" cy="297180"/>
-                      </a:xfrm>
-                      <a:prstGeom prst="rect">
-                        <a:avLst/>
-                      </a:prstGeom>
-                      <a:noFill/>
-                      <a:ln>
-                        <a:noFill/>
-                      </a:ln>
-                    </wps:spPr>
-                    <wps:txbx>
-                      <w:txbxContent>
-                        <w:p>
-                          <w:pPr>
-                            <w:rPr>
-                              <w:rFonts w:ascii="Calibri" w:eastAsia="Calibri" w:hAnsi="Calibri" w:cs="Calibri"/>
-                              <w:noProof/>
-                              <w:color w:val="FF0000"/>
-                              <w:sz w:val="12"/>
-                              <w:szCs w:val="12"/>
-                            </w:rPr>
-                          </w:pPr>
-                          <w:r>
-                            <w:rPr>
-                              <w:rFonts w:ascii="Calibri" w:eastAsia="Calibri" w:hAnsi="Calibri" w:cs="Calibri"/>
-                              <w:noProof/>
-                              <w:color w:val="FF0000"/>
-                              <w:sz w:val="12"/>
-                              <w:szCs w:val="12"/>
-                            </w:rPr>
-                            <w:t>Classification: Controlled</w:t>
-                          </w:r>
-                        </w:p>
-                      </w:txbxContent>
-                    </wps:txbx>
-                    <wps:bodyPr rot="0" spcFirstLastPara="0" vertOverflow="overflow" horzOverflow="overflow" vert="horz" wrap="none" lIns="254000" tIns="0" rIns="0" bIns="190500" numCol="1" spcCol="0" rtlCol="0" fromWordArt="0" anchor="b" anchorCtr="0" forceAA="0" compatLnSpc="1">
-                      <a:prstTxWarp prst="textNoShape">
-                        <a:avLst/>
-                      </a:prstTxWarp>
-                      <a:spAutoFit/>
-                    </wps:bodyPr>
-                  </wps:wsp>
-                </a:graphicData>
-              </a:graphic>
-            </wp:anchor>
-          </w:drawing>
-        </mc:Choice>
-        <mc:Fallback>
-          <w:pict>
-            <v:shapetype w14:anchorId="2D26F46B" id="_x0000_t202" coordsize="21600,21600" o:spt="202" path="m,l,21600r21600,l21600,xe">
-              <v:stroke joinstyle="miter"/>
-              <v:path gradientshapeok="t" o:connecttype="rect"/>
-            </v:shapetype>
-            <v:shape id="Text Box 2" o:spid="_x0000_s1026" type="#_x0000_t202" alt="Classification: Controlled" style="position:absolute;margin-left:0;margin-top:0;width:80.5pt;height:23.4pt;z-index:251659264;visibility:visible;mso-wrap-style:none;mso-wrap-distance-left:0;mso-wrap-distance-top:0;mso-wrap-distance-right:0;mso-wrap-distance-bottom:0;mso-position-horizontal:left;mso-position-horizontal-relative:page;mso-position-vertical:bottom;mso-position-vertical-relative:page;v-text-anchor:bottom" o:gfxdata="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" filled="f" stroked="f">
-              <v:fill o:detectmouseclick="t"/>
-              <v:textbox style="mso-fit-shape-to-text:t" inset="20pt,0,0,15pt">
-                <w:txbxContent>
-                  <w:p>
-                    <w:pPr>
-                      <w:rPr>
-                        <w:rFonts w:ascii="Calibri" w:eastAsia="Calibri" w:hAnsi="Calibri" w:cs="Calibri"/>
-                        <w:noProof/>
-                        <w:color w:val="FF0000"/>
-                        <w:sz w:val="12"/>
-                        <w:szCs w:val="12"/>
-                      </w:rPr>
-                    </w:pPr>
-                    <w:r>
-                      <w:rPr>
-                        <w:rFonts w:ascii="Calibri" w:eastAsia="Calibri" w:hAnsi="Calibri" w:cs="Calibri"/>
-                        <w:noProof/>
-                        <w:color w:val="FF0000"/>
-                        <w:sz w:val="12"/>
-                        <w:szCs w:val="12"/>
-                      </w:rPr>
-                      <w:t>Classification: Controlled</w:t>
-                    </w:r>
-                  </w:p>
-                </w:txbxContent>
-              </v:textbox>
-              <w10:wrap anchorx="page" anchory="page"/>
-            </v:shape>
-          </w:pict>
-        </mc:Fallback>
-      </mc:AlternateContent>
-    </w:r>
   </w:p>
 </w:ftr>
 </file>
@@ -897,125 +959,6 @@
     <w:pPr>
       <w:pStyle w:val="Footer"/>
     </w:pPr>
-    <w:r>
-      <w:rPr>
-        <w:noProof/>
-      </w:rPr>
-      <mc:AlternateContent>
-        <mc:Choice Requires="wps">
-          <w:drawing>
-            <wp:anchor distT="0" distB="0" distL="0" distR="0" simplePos="0" relativeHeight="251660288" behindDoc="0" locked="0" layoutInCell="1" allowOverlap="1" wp14:anchorId="71BFC3B1" wp14:editId="25062AA8">
-              <wp:simplePos x="831850" y="10071100"/>
-              <wp:positionH relativeFrom="page">
-                <wp:align>left</wp:align>
-              </wp:positionH>
-              <wp:positionV relativeFrom="page">
-                <wp:align>bottom</wp:align>
-              </wp:positionV>
-              <wp:extent cx="1022350" cy="297180"/>
-              <wp:effectExtent l="0" t="0" r="6350" b="0"/>
-              <wp:wrapNone/>
-              <wp:docPr id="1137440631" name="Text Box 3" descr="Classification: Controlled">
-                <a:extLst xmlns:a="http://schemas.openxmlformats.org/drawingml/2006/main">
-                  <a:ext uri="{5AE41FA2-C0FF-4470-9BD4-5FADCA87CBE2}">
-                    <aclsh:classification xmlns:aclsh="http://schemas.microsoft.com/office/drawing/2020/classificationShape" classificationOutcomeType="ftr"/>
-                  </a:ext>
-                </a:extLst>
-              </wp:docPr>
-              <wp:cNvGraphicFramePr/>
-              <a:graphic xmlns:a="http://schemas.openxmlformats.org/drawingml/2006/main">
-                <a:graphicData uri="http://schemas.microsoft.com/office/word/2010/wordprocessingShape">
-                  <wps:wsp>
-                    <wps:cNvSpPr txBox="1"/>
-                    <wps:spPr>
-                      <a:xfrm>
-                        <a:off x="0" y="0"/>
-                        <a:ext cx="1022350" cy="297180"/>
-                      </a:xfrm>
-                      <a:prstGeom prst="rect">
-                        <a:avLst/>
-                      </a:prstGeom>
-                      <a:noFill/>
-                      <a:ln>
-                        <a:noFill/>
-                      </a:ln>
-                    </wps:spPr>
-                    <wps:txbx>
-                      <w:txbxContent>
-                        <w:p>
-                          <w:pPr>
-                            <w:rPr>
-                              <w:rFonts w:ascii="Calibri" w:eastAsia="Calibri" w:hAnsi="Calibri" w:cs="Calibri"/>
-                              <w:noProof/>
-                              <w:color w:val="FF0000"/>
-                              <w:sz w:val="12"/>
-                              <w:szCs w:val="12"/>
-                            </w:rPr>
-                          </w:pPr>
-                          <w:r>
-                            <w:rPr>
-                              <w:rFonts w:ascii="Calibri" w:eastAsia="Calibri" w:hAnsi="Calibri" w:cs="Calibri"/>
-                              <w:noProof/>
-                              <w:color w:val="FF0000"/>
-                              <w:sz w:val="12"/>
-                              <w:szCs w:val="12"/>
-                            </w:rPr>
-                            <w:t>Classification: Controlled</w:t>
-                          </w:r>
-                        </w:p>
-                      </w:txbxContent>
-                    </wps:txbx>
-                    <wps:bodyPr rot="0" spcFirstLastPara="0" vertOverflow="overflow" horzOverflow="overflow" vert="horz" wrap="none" lIns="254000" tIns="0" rIns="0" bIns="190500" numCol="1" spcCol="0" rtlCol="0" fromWordArt="0" anchor="b" anchorCtr="0" forceAA="0" compatLnSpc="1">
-                      <a:prstTxWarp prst="textNoShape">
-                        <a:avLst/>
-                      </a:prstTxWarp>
-                      <a:spAutoFit/>
-                    </wps:bodyPr>
-                  </wps:wsp>
-                </a:graphicData>
-              </a:graphic>
-            </wp:anchor>
-          </w:drawing>
-        </mc:Choice>
-        <mc:Fallback>
-          <w:pict>
-            <v:shapetype w14:anchorId="71BFC3B1" id="_x0000_t202" coordsize="21600,21600" o:spt="202" path="m,l,21600r21600,l21600,xe">
-              <v:stroke joinstyle="miter"/>
-              <v:path gradientshapeok="t" o:connecttype="rect"/>
-            </v:shapetype>
-            <v:shape id="Text Box 3" o:spid="_x0000_s1027" type="#_x0000_t202" alt="Classification: Controlled" style="position:absolute;margin-left:0;margin-top:0;width:80.5pt;height:23.4pt;z-index:251660288;visibility:visible;mso-wrap-style:none;mso-wrap-distance-left:0;mso-wrap-distance-top:0;mso-wrap-distance-right:0;mso-wrap-distance-bottom:0;mso-position-horizontal:left;mso-position-horizontal-relative:page;mso-position-vertical:bottom;mso-position-vertical-relative:page;v-text-anchor:bottom" o:gfxdata="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" filled="f" stroked="f">
-              <v:fill o:detectmouseclick="t"/>
-              <v:textbox style="mso-fit-shape-to-text:t" inset="20pt,0,0,15pt">
-                <w:txbxContent>
-                  <w:p>
-                    <w:pPr>
-                      <w:rPr>
-                        <w:rFonts w:ascii="Calibri" w:eastAsia="Calibri" w:hAnsi="Calibri" w:cs="Calibri"/>
-                        <w:noProof/>
-                        <w:color w:val="FF0000"/>
-                        <w:sz w:val="12"/>
-                        <w:szCs w:val="12"/>
-                      </w:rPr>
-                    </w:pPr>
-                    <w:r>
-                      <w:rPr>
-                        <w:rFonts w:ascii="Calibri" w:eastAsia="Calibri" w:hAnsi="Calibri" w:cs="Calibri"/>
-                        <w:noProof/>
-                        <w:color w:val="FF0000"/>
-                        <w:sz w:val="12"/>
-                        <w:szCs w:val="12"/>
-                      </w:rPr>
-                      <w:t>Classification: Controlled</w:t>
-                    </w:r>
-                  </w:p>
-                </w:txbxContent>
-              </v:textbox>
-              <w10:wrap anchorx="page" anchory="page"/>
-            </v:shape>
-          </w:pict>
-        </mc:Fallback>
-      </mc:AlternateContent>
-    </w:r>
   </w:p>
 </w:ftr>
 </file>
@@ -1026,125 +969,6 @@
     <w:pPr>
       <w:pStyle w:val="Footer"/>
     </w:pPr>
-    <w:r>
-      <w:rPr>
-        <w:noProof/>
-      </w:rPr>
-      <mc:AlternateContent>
-        <mc:Choice Requires="wps">
-          <w:drawing>
-            <wp:anchor distT="0" distB="0" distL="0" distR="0" simplePos="0" relativeHeight="251658240" behindDoc="0" locked="0" layoutInCell="1" allowOverlap="1" wp14:anchorId="7D3D3EDB" wp14:editId="79B481EA">
-              <wp:simplePos x="635" y="635"/>
-              <wp:positionH relativeFrom="page">
-                <wp:align>left</wp:align>
-              </wp:positionH>
-              <wp:positionV relativeFrom="page">
-                <wp:align>bottom</wp:align>
-              </wp:positionV>
-              <wp:extent cx="1022350" cy="297180"/>
-              <wp:effectExtent l="0" t="0" r="6350" b="0"/>
-              <wp:wrapNone/>
-              <wp:docPr id="533409360" name="Text Box 1" descr="Classification: Controlled">
-                <a:extLst xmlns:a="http://schemas.openxmlformats.org/drawingml/2006/main">
-                  <a:ext uri="{5AE41FA2-C0FF-4470-9BD4-5FADCA87CBE2}">
-                    <aclsh:classification xmlns:aclsh="http://schemas.microsoft.com/office/drawing/2020/classificationShape" classificationOutcomeType="ftr"/>
-                  </a:ext>
-                </a:extLst>
-              </wp:docPr>
-              <wp:cNvGraphicFramePr/>
-              <a:graphic xmlns:a="http://schemas.openxmlformats.org/drawingml/2006/main">
-                <a:graphicData uri="http://schemas.microsoft.com/office/word/2010/wordprocessingShape">
-                  <wps:wsp>
-                    <wps:cNvSpPr txBox="1"/>
-                    <wps:spPr>
-                      <a:xfrm>
-                        <a:off x="0" y="0"/>
-                        <a:ext cx="1022350" cy="297180"/>
-                      </a:xfrm>
-                      <a:prstGeom prst="rect">
-                        <a:avLst/>
-                      </a:prstGeom>
-                      <a:noFill/>
-                      <a:ln>
-                        <a:noFill/>
-                      </a:ln>
-                    </wps:spPr>
-                    <wps:txbx>
-                      <w:txbxContent>
-                        <w:p>
-                          <w:pPr>
-                            <w:rPr>
-                              <w:rFonts w:ascii="Calibri" w:eastAsia="Calibri" w:hAnsi="Calibri" w:cs="Calibri"/>
-                              <w:noProof/>
-                              <w:color w:val="FF0000"/>
-                              <w:sz w:val="12"/>
-                              <w:szCs w:val="12"/>
-                            </w:rPr>
-                          </w:pPr>
-                          <w:r>
-                            <w:rPr>
-                              <w:rFonts w:ascii="Calibri" w:eastAsia="Calibri" w:hAnsi="Calibri" w:cs="Calibri"/>
-                              <w:noProof/>
-                              <w:color w:val="FF0000"/>
-                              <w:sz w:val="12"/>
-                              <w:szCs w:val="12"/>
-                            </w:rPr>
-                            <w:t>Classification: Controlled</w:t>
-                          </w:r>
-                        </w:p>
-                      </w:txbxContent>
-                    </wps:txbx>
-                    <wps:bodyPr rot="0" spcFirstLastPara="0" vertOverflow="overflow" horzOverflow="overflow" vert="horz" wrap="none" lIns="254000" tIns="0" rIns="0" bIns="190500" numCol="1" spcCol="0" rtlCol="0" fromWordArt="0" anchor="b" anchorCtr="0" forceAA="0" compatLnSpc="1">
-                      <a:prstTxWarp prst="textNoShape">
-                        <a:avLst/>
-                      </a:prstTxWarp>
-                      <a:spAutoFit/>
-                    </wps:bodyPr>
-                  </wps:wsp>
-                </a:graphicData>
-              </a:graphic>
-            </wp:anchor>
-          </w:drawing>
-        </mc:Choice>
-        <mc:Fallback>
-          <w:pict>
-            <v:shapetype w14:anchorId="7D3D3EDB" id="_x0000_t202" coordsize="21600,21600" o:spt="202" path="m,l,21600r21600,l21600,xe">
-              <v:stroke joinstyle="miter"/>
-              <v:path gradientshapeok="t" o:connecttype="rect"/>
-            </v:shapetype>
-            <v:shape id="Text Box 1" o:spid="_x0000_s1028" type="#_x0000_t202" alt="Classification: Controlled" style="position:absolute;margin-left:0;margin-top:0;width:80.5pt;height:23.4pt;z-index:251658240;visibility:visible;mso-wrap-style:none;mso-wrap-distance-left:0;mso-wrap-distance-top:0;mso-wrap-distance-right:0;mso-wrap-distance-bottom:0;mso-position-horizontal:left;mso-position-horizontal-relative:page;mso-position-vertical:bottom;mso-position-vertical-relative:page;v-text-anchor:bottom" o:gfxdata="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" filled="f" stroked="f">
-              <v:fill o:detectmouseclick="t"/>
-              <v:textbox style="mso-fit-shape-to-text:t" inset="20pt,0,0,15pt">
-                <w:txbxContent>
-                  <w:p>
-                    <w:pPr>
-                      <w:rPr>
-                        <w:rFonts w:ascii="Calibri" w:eastAsia="Calibri" w:hAnsi="Calibri" w:cs="Calibri"/>
-                        <w:noProof/>
-                        <w:color w:val="FF0000"/>
-                        <w:sz w:val="12"/>
-                        <w:szCs w:val="12"/>
-                      </w:rPr>
-                    </w:pPr>
-                    <w:r>
-                      <w:rPr>
-                        <w:rFonts w:ascii="Calibri" w:eastAsia="Calibri" w:hAnsi="Calibri" w:cs="Calibri"/>
-                        <w:noProof/>
-                        <w:color w:val="FF0000"/>
-                        <w:sz w:val="12"/>
-                        <w:szCs w:val="12"/>
-                      </w:rPr>
-                      <w:t>Classification: Controlled</w:t>
-                    </w:r>
-                  </w:p>
-                </w:txbxContent>
-              </v:textbox>
-              <w10:wrap anchorx="page" anchory="page"/>
-            </v:shape>
-          </w:pict>
-        </mc:Fallback>
-      </mc:AlternateContent>
-    </w:r>
   </w:p>
 </w:ftr>
 </file>
@@ -1897,7 +1721,6 @@
     <w:basedOn w:val="Normal"/>
     <w:link w:val="HTMLPreformattedChar"/>
     <w:uiPriority w:val="99"/>
-    <w:semiHidden/>
     <w:unhideWhenUsed/>
     <w:rsid w:val="00695E25"/>
     <w:pPr>
@@ -1914,7 +1737,6 @@
     <w:basedOn w:val="DefaultParagraphFont"/>
     <w:link w:val="HTMLPreformatted"/>
     <w:uiPriority w:val="99"/>
-    <w:semiHidden/>
     <w:rsid w:val="00695E25"/>
     <w:rPr>
       <w:rFonts w:ascii="Consolas" w:hAnsi="Consolas" w:cs="Consolas"/>
@@ -2259,6 +2081,6 @@
 
 <file path=docMetadata/LabelInfo.xml><?xml version="1.0" encoding="utf-8"?>
 <clbl:labelList xmlns:clbl="http://schemas.microsoft.com/office/2020/mipLabelMetadata">
-  <clbl:label id="{95c71a0f-75e1-4c8f-90e2-641c9351dd98}" enabled="1" method="Standard" siteId="{3e0088dc-0629-4ae6-aa8c-813e7a296f50}" contentBits="2" removed="0"/>
+  <clbl:label id="{fa22dce2-39a9-4bf4-a557-7a50b593b56a}" enabled="1" method="Privileged" siteId="{3e0088dc-0629-4ae6-aa8c-813e7a296f50}" contentBits="0" removed="0"/>
 </clbl:labelList>
 </file>
</xml_diff>